<commit_message>
Thêm miền biểu diễn của QFloat
</commit_message>
<xml_diff>
--- a/Báo cáo.docx
+++ b/Báo cáo.docx
@@ -4,7 +4,7 @@
   <w:body>
     <w:p>
       <w:pPr>
-        <w:pStyle w:val="Heading1"/>
+        <w:pStyle w:val="u1"/>
         <w:jc w:val="center"/>
         <w:rPr>
           <w:lang w:val="vi-VN"/>
@@ -32,7 +32,7 @@
     </w:p>
     <w:p>
       <w:pPr>
-        <w:pStyle w:val="ListParagraph"/>
+        <w:pStyle w:val="oancuaDanhsach"/>
         <w:numPr>
           <w:ilvl w:val="0"/>
           <w:numId w:val="1"/>
@@ -50,7 +50,7 @@
     </w:p>
     <w:tbl>
       <w:tblPr>
-        <w:tblStyle w:val="TableGrid"/>
+        <w:tblStyle w:val="LiBang"/>
         <w:tblW w:w="0" w:type="auto"/>
         <w:tblInd w:w="1129" w:type="dxa"/>
         <w:tblBorders>
@@ -77,7 +77,7 @@
           </w:tcPr>
           <w:p>
             <w:pPr>
-              <w:pStyle w:val="ListParagraph"/>
+              <w:pStyle w:val="oancuaDanhsach"/>
               <w:ind w:left="0"/>
               <w:jc w:val="center"/>
               <w:rPr>
@@ -102,7 +102,7 @@
           </w:tcPr>
           <w:p>
             <w:pPr>
-              <w:pStyle w:val="ListParagraph"/>
+              <w:pStyle w:val="oancuaDanhsach"/>
               <w:ind w:left="0"/>
               <w:jc w:val="center"/>
               <w:rPr>
@@ -127,7 +127,7 @@
           </w:tcPr>
           <w:p>
             <w:pPr>
-              <w:pStyle w:val="ListParagraph"/>
+              <w:pStyle w:val="oancuaDanhsach"/>
               <w:ind w:left="0"/>
               <w:jc w:val="center"/>
               <w:rPr>
@@ -153,7 +153,7 @@
           </w:tcPr>
           <w:p>
             <w:pPr>
-              <w:pStyle w:val="ListParagraph"/>
+              <w:pStyle w:val="oancuaDanhsach"/>
               <w:ind w:left="0"/>
               <w:jc w:val="center"/>
               <w:rPr>
@@ -177,7 +177,7 @@
           </w:tcPr>
           <w:p>
             <w:pPr>
-              <w:pStyle w:val="ListParagraph"/>
+              <w:pStyle w:val="oancuaDanhsach"/>
               <w:ind w:left="0"/>
               <w:rPr>
                 <w:lang w:val="vi-VN"/>
@@ -200,7 +200,7 @@
           </w:tcPr>
           <w:p>
             <w:pPr>
-              <w:pStyle w:val="ListParagraph"/>
+              <w:pStyle w:val="oancuaDanhsach"/>
               <w:ind w:left="0"/>
               <w:jc w:val="center"/>
               <w:rPr>
@@ -223,7 +223,7 @@
           </w:tcPr>
           <w:p>
             <w:pPr>
-              <w:pStyle w:val="ListParagraph"/>
+              <w:pStyle w:val="oancuaDanhsach"/>
               <w:ind w:left="0"/>
               <w:jc w:val="center"/>
               <w:rPr>
@@ -244,7 +244,7 @@
           </w:tcPr>
           <w:p>
             <w:pPr>
-              <w:pStyle w:val="ListParagraph"/>
+              <w:pStyle w:val="oancuaDanhsach"/>
               <w:ind w:left="0"/>
               <w:rPr>
                 <w:lang w:val="vi-VN"/>
@@ -264,7 +264,7 @@
           </w:tcPr>
           <w:p>
             <w:pPr>
-              <w:pStyle w:val="ListParagraph"/>
+              <w:pStyle w:val="oancuaDanhsach"/>
               <w:ind w:left="0"/>
               <w:jc w:val="center"/>
               <w:rPr>
@@ -287,7 +287,7 @@
           </w:tcPr>
           <w:p>
             <w:pPr>
-              <w:pStyle w:val="ListParagraph"/>
+              <w:pStyle w:val="oancuaDanhsach"/>
               <w:ind w:left="0"/>
               <w:jc w:val="center"/>
               <w:rPr>
@@ -308,7 +308,7 @@
           </w:tcPr>
           <w:p>
             <w:pPr>
-              <w:pStyle w:val="ListParagraph"/>
+              <w:pStyle w:val="oancuaDanhsach"/>
               <w:ind w:left="0"/>
               <w:rPr>
                 <w:lang w:val="vi-VN"/>
@@ -328,7 +328,7 @@
           </w:tcPr>
           <w:p>
             <w:pPr>
-              <w:pStyle w:val="ListParagraph"/>
+              <w:pStyle w:val="oancuaDanhsach"/>
               <w:ind w:left="0"/>
               <w:jc w:val="center"/>
               <w:rPr>
@@ -351,7 +351,7 @@
           </w:tcPr>
           <w:p>
             <w:pPr>
-              <w:pStyle w:val="ListParagraph"/>
+              <w:pStyle w:val="oancuaDanhsach"/>
               <w:ind w:left="0"/>
               <w:jc w:val="center"/>
               <w:rPr>
@@ -372,7 +372,7 @@
           </w:tcPr>
           <w:p>
             <w:pPr>
-              <w:pStyle w:val="ListParagraph"/>
+              <w:pStyle w:val="oancuaDanhsach"/>
               <w:ind w:left="0"/>
               <w:rPr>
                 <w:lang w:val="vi-VN"/>
@@ -392,7 +392,7 @@
           </w:tcPr>
           <w:p>
             <w:pPr>
-              <w:pStyle w:val="ListParagraph"/>
+              <w:pStyle w:val="oancuaDanhsach"/>
               <w:ind w:left="0"/>
               <w:jc w:val="center"/>
               <w:rPr>
@@ -415,7 +415,7 @@
           </w:tcPr>
           <w:p>
             <w:pPr>
-              <w:pStyle w:val="ListParagraph"/>
+              <w:pStyle w:val="oancuaDanhsach"/>
               <w:ind w:left="0"/>
               <w:jc w:val="center"/>
               <w:rPr>
@@ -436,7 +436,7 @@
           </w:tcPr>
           <w:p>
             <w:pPr>
-              <w:pStyle w:val="ListParagraph"/>
+              <w:pStyle w:val="oancuaDanhsach"/>
               <w:ind w:left="0"/>
               <w:rPr>
                 <w:lang w:val="vi-VN"/>
@@ -456,20 +456,26 @@
           </w:tcPr>
           <w:p>
             <w:pPr>
-              <w:pStyle w:val="ListParagraph"/>
-              <w:ind w:left="0"/>
-              <w:jc w:val="center"/>
-              <w:rPr>
-                <w:lang w:val="vi-VN"/>
-              </w:rPr>
-            </w:pPr>
+              <w:pStyle w:val="oancuaDanhsach"/>
+              <w:ind w:left="0"/>
+              <w:jc w:val="center"/>
+              <w:rPr>
+                <w:lang w:val="en-US"/>
+              </w:rPr>
+            </w:pPr>
+            <w:r>
+              <w:rPr>
+                <w:lang w:val="en-US"/>
+              </w:rPr>
+              <w:t>18120253</w:t>
+            </w:r>
           </w:p>
         </w:tc>
       </w:tr>
     </w:tbl>
     <w:p>
       <w:pPr>
-        <w:pStyle w:val="ListParagraph"/>
+        <w:pStyle w:val="oancuaDanhsach"/>
         <w:ind w:left="1080"/>
         <w:rPr>
           <w:lang w:val="vi-VN"/>
@@ -478,7 +484,7 @@
     </w:p>
     <w:p>
       <w:pPr>
-        <w:pStyle w:val="ListParagraph"/>
+        <w:pStyle w:val="oancuaDanhsach"/>
         <w:numPr>
           <w:ilvl w:val="0"/>
           <w:numId w:val="1"/>
@@ -496,7 +502,7 @@
     </w:p>
     <w:tbl>
       <w:tblPr>
-        <w:tblStyle w:val="TableGrid"/>
+        <w:tblStyle w:val="LiBang"/>
         <w:tblW w:w="0" w:type="auto"/>
         <w:tblInd w:w="1129" w:type="dxa"/>
         <w:tblLook w:val="04A0" w:firstRow="1" w:lastRow="0" w:firstColumn="1" w:lastColumn="0" w:noHBand="0" w:noVBand="1"/>
@@ -521,7 +527,7 @@
           </w:tcPr>
           <w:p>
             <w:pPr>
-              <w:pStyle w:val="ListParagraph"/>
+              <w:pStyle w:val="oancuaDanhsach"/>
               <w:ind w:left="0"/>
               <w:jc w:val="center"/>
               <w:rPr>
@@ -549,7 +555,7 @@
           </w:tcPr>
           <w:p>
             <w:pPr>
-              <w:pStyle w:val="ListParagraph"/>
+              <w:pStyle w:val="oancuaDanhsach"/>
               <w:ind w:left="0"/>
               <w:jc w:val="center"/>
               <w:rPr>
@@ -576,7 +582,7 @@
           </w:tcPr>
           <w:p>
             <w:pPr>
-              <w:pStyle w:val="ListParagraph"/>
+              <w:pStyle w:val="oancuaDanhsach"/>
               <w:ind w:left="0"/>
               <w:jc w:val="center"/>
               <w:rPr>
@@ -603,7 +609,7 @@
           </w:tcPr>
           <w:p>
             <w:pPr>
-              <w:pStyle w:val="ListParagraph"/>
+              <w:pStyle w:val="oancuaDanhsach"/>
               <w:ind w:left="0"/>
               <w:jc w:val="center"/>
               <w:rPr>
@@ -630,7 +636,7 @@
           </w:tcPr>
           <w:p>
             <w:pPr>
-              <w:pStyle w:val="ListParagraph"/>
+              <w:pStyle w:val="oancuaDanhsach"/>
               <w:ind w:left="0"/>
               <w:jc w:val="center"/>
               <w:rPr>
@@ -660,7 +666,7 @@
           </w:tcPr>
           <w:p>
             <w:pPr>
-              <w:pStyle w:val="ListParagraph"/>
+              <w:pStyle w:val="oancuaDanhsach"/>
               <w:ind w:left="113" w:right="113"/>
               <w:jc w:val="center"/>
               <w:rPr>
@@ -685,7 +691,7 @@
           </w:tcPr>
           <w:p>
             <w:pPr>
-              <w:pStyle w:val="ListParagraph"/>
+              <w:pStyle w:val="oancuaDanhsach"/>
               <w:ind w:left="0"/>
               <w:jc w:val="center"/>
               <w:rPr>
@@ -709,7 +715,7 @@
           </w:tcPr>
           <w:p>
             <w:pPr>
-              <w:pStyle w:val="ListParagraph"/>
+              <w:pStyle w:val="oancuaDanhsach"/>
               <w:ind w:left="0"/>
               <w:rPr>
                 <w:lang w:val="vi-VN"/>
@@ -732,7 +738,7 @@
           </w:tcPr>
           <w:p>
             <w:pPr>
-              <w:pStyle w:val="ListParagraph"/>
+              <w:pStyle w:val="oancuaDanhsach"/>
               <w:ind w:left="0"/>
               <w:rPr>
                 <w:lang w:val="vi-VN"/>
@@ -756,7 +762,7 @@
           </w:tcPr>
           <w:p>
             <w:pPr>
-              <w:pStyle w:val="ListParagraph"/>
+              <w:pStyle w:val="oancuaDanhsach"/>
               <w:ind w:left="0"/>
               <w:rPr>
                 <w:lang w:val="vi-VN"/>
@@ -776,7 +782,7 @@
           </w:tcPr>
           <w:p>
             <w:pPr>
-              <w:pStyle w:val="ListParagraph"/>
+              <w:pStyle w:val="oancuaDanhsach"/>
               <w:ind w:left="0"/>
               <w:jc w:val="center"/>
               <w:rPr>
@@ -792,7 +798,7 @@
           </w:tcPr>
           <w:p>
             <w:pPr>
-              <w:pStyle w:val="ListParagraph"/>
+              <w:pStyle w:val="oancuaDanhsach"/>
               <w:ind w:left="0"/>
               <w:jc w:val="center"/>
               <w:rPr>
@@ -813,7 +819,7 @@
           </w:tcPr>
           <w:p>
             <w:pPr>
-              <w:pStyle w:val="ListParagraph"/>
+              <w:pStyle w:val="oancuaDanhsach"/>
               <w:ind w:left="0"/>
               <w:rPr>
                 <w:lang w:val="vi-VN"/>
@@ -833,7 +839,7 @@
           </w:tcPr>
           <w:p>
             <w:pPr>
-              <w:pStyle w:val="ListParagraph"/>
+              <w:pStyle w:val="oancuaDanhsach"/>
               <w:ind w:left="0"/>
               <w:rPr>
                 <w:lang w:val="vi-VN"/>
@@ -856,7 +862,7 @@
           </w:tcPr>
           <w:p>
             <w:pPr>
-              <w:pStyle w:val="ListParagraph"/>
+              <w:pStyle w:val="oancuaDanhsach"/>
               <w:ind w:left="0"/>
               <w:rPr>
                 <w:lang w:val="vi-VN"/>
@@ -876,7 +882,7 @@
           </w:tcPr>
           <w:p>
             <w:pPr>
-              <w:pStyle w:val="ListParagraph"/>
+              <w:pStyle w:val="oancuaDanhsach"/>
               <w:ind w:left="0"/>
               <w:jc w:val="center"/>
               <w:rPr>
@@ -892,7 +898,7 @@
           </w:tcPr>
           <w:p>
             <w:pPr>
-              <w:pStyle w:val="ListParagraph"/>
+              <w:pStyle w:val="oancuaDanhsach"/>
               <w:ind w:left="0"/>
               <w:jc w:val="center"/>
               <w:rPr>
@@ -913,7 +919,7 @@
           </w:tcPr>
           <w:p>
             <w:pPr>
-              <w:pStyle w:val="ListParagraph"/>
+              <w:pStyle w:val="oancuaDanhsach"/>
               <w:ind w:left="0"/>
               <w:rPr>
                 <w:lang w:val="vi-VN"/>
@@ -945,7 +951,7 @@
           </w:tcPr>
           <w:p>
             <w:pPr>
-              <w:pStyle w:val="ListParagraph"/>
+              <w:pStyle w:val="oancuaDanhsach"/>
               <w:ind w:left="0"/>
               <w:rPr>
                 <w:lang w:val="vi-VN"/>
@@ -968,7 +974,7 @@
           </w:tcPr>
           <w:p>
             <w:pPr>
-              <w:pStyle w:val="ListParagraph"/>
+              <w:pStyle w:val="oancuaDanhsach"/>
               <w:ind w:left="0"/>
               <w:rPr>
                 <w:lang w:val="vi-VN"/>
@@ -988,7 +994,7 @@
           </w:tcPr>
           <w:p>
             <w:pPr>
-              <w:pStyle w:val="ListParagraph"/>
+              <w:pStyle w:val="oancuaDanhsach"/>
               <w:ind w:left="0"/>
               <w:jc w:val="center"/>
               <w:rPr>
@@ -1004,7 +1010,7 @@
           </w:tcPr>
           <w:p>
             <w:pPr>
-              <w:pStyle w:val="ListParagraph"/>
+              <w:pStyle w:val="oancuaDanhsach"/>
               <w:ind w:left="0"/>
               <w:jc w:val="center"/>
               <w:rPr>
@@ -1025,41 +1031,17 @@
           </w:tcPr>
           <w:p>
             <w:pPr>
-              <w:pStyle w:val="ListParagraph"/>
-              <w:ind w:left="0"/>
-              <w:rPr>
-                <w:lang w:val="vi-VN"/>
-              </w:rPr>
-            </w:pPr>
-            <w:r>
-              <w:rPr>
-                <w:lang w:val="vi-VN"/>
-              </w:rPr>
-              <w:t xml:space="preserve">Chuyển đổi số </w:t>
-            </w:r>
-            <w:r>
-              <w:rPr>
-                <w:lang w:val="vi-VN"/>
-              </w:rPr>
-              <w:t>Q</w:t>
-            </w:r>
-            <w:r>
-              <w:rPr>
-                <w:lang w:val="vi-VN"/>
-              </w:rPr>
-              <w:t>I</w:t>
-            </w:r>
-            <w:r>
-              <w:rPr>
-                <w:lang w:val="vi-VN"/>
-              </w:rPr>
-              <w:t>nt</w:t>
-            </w:r>
-            <w:r>
-              <w:rPr>
-                <w:lang w:val="vi-VN"/>
-              </w:rPr>
-              <w:t xml:space="preserve"> nhị phân sang số thập phân </w:t>
+              <w:pStyle w:val="oancuaDanhsach"/>
+              <w:ind w:left="0"/>
+              <w:rPr>
+                <w:lang w:val="vi-VN"/>
+              </w:rPr>
+            </w:pPr>
+            <w:r>
+              <w:rPr>
+                <w:lang w:val="vi-VN"/>
+              </w:rPr>
+              <w:t xml:space="preserve">Chuyển đổi số QInt nhị phân sang số thập phân </w:t>
             </w:r>
           </w:p>
         </w:tc>
@@ -1069,7 +1051,7 @@
           </w:tcPr>
           <w:p>
             <w:pPr>
-              <w:pStyle w:val="ListParagraph"/>
+              <w:pStyle w:val="oancuaDanhsach"/>
               <w:ind w:left="0"/>
               <w:rPr>
                 <w:lang w:val="vi-VN"/>
@@ -1092,7 +1074,7 @@
           </w:tcPr>
           <w:p>
             <w:pPr>
-              <w:pStyle w:val="ListParagraph"/>
+              <w:pStyle w:val="oancuaDanhsach"/>
               <w:ind w:left="0"/>
               <w:rPr>
                 <w:lang w:val="vi-VN"/>
@@ -1112,7 +1094,7 @@
           </w:tcPr>
           <w:p>
             <w:pPr>
-              <w:pStyle w:val="ListParagraph"/>
+              <w:pStyle w:val="oancuaDanhsach"/>
               <w:ind w:left="0"/>
               <w:jc w:val="center"/>
               <w:rPr>
@@ -1128,7 +1110,7 @@
           </w:tcPr>
           <w:p>
             <w:pPr>
-              <w:pStyle w:val="ListParagraph"/>
+              <w:pStyle w:val="oancuaDanhsach"/>
               <w:ind w:left="0"/>
               <w:jc w:val="center"/>
               <w:rPr>
@@ -1149,7 +1131,7 @@
           </w:tcPr>
           <w:p>
             <w:pPr>
-              <w:pStyle w:val="ListParagraph"/>
+              <w:pStyle w:val="oancuaDanhsach"/>
               <w:ind w:left="0"/>
               <w:rPr>
                 <w:lang w:val="vi-VN"/>
@@ -1169,7 +1151,7 @@
           </w:tcPr>
           <w:p>
             <w:pPr>
-              <w:pStyle w:val="ListParagraph"/>
+              <w:pStyle w:val="oancuaDanhsach"/>
               <w:ind w:left="0"/>
               <w:rPr>
                 <w:lang w:val="vi-VN"/>
@@ -1192,7 +1174,7 @@
           </w:tcPr>
           <w:p>
             <w:pPr>
-              <w:pStyle w:val="ListParagraph"/>
+              <w:pStyle w:val="oancuaDanhsach"/>
               <w:ind w:left="0"/>
               <w:rPr>
                 <w:lang w:val="vi-VN"/>
@@ -1212,7 +1194,7 @@
           </w:tcPr>
           <w:p>
             <w:pPr>
-              <w:pStyle w:val="ListParagraph"/>
+              <w:pStyle w:val="oancuaDanhsach"/>
               <w:ind w:left="0"/>
               <w:jc w:val="center"/>
               <w:rPr>
@@ -1228,7 +1210,7 @@
           </w:tcPr>
           <w:p>
             <w:pPr>
-              <w:pStyle w:val="ListParagraph"/>
+              <w:pStyle w:val="oancuaDanhsach"/>
               <w:ind w:left="0"/>
               <w:jc w:val="center"/>
               <w:rPr>
@@ -1249,7 +1231,7 @@
           </w:tcPr>
           <w:p>
             <w:pPr>
-              <w:pStyle w:val="ListParagraph"/>
+              <w:pStyle w:val="oancuaDanhsach"/>
               <w:ind w:left="0"/>
               <w:rPr>
                 <w:lang w:val="vi-VN"/>
@@ -1275,7 +1257,7 @@
           </w:tcPr>
           <w:p>
             <w:pPr>
-              <w:pStyle w:val="ListParagraph"/>
+              <w:pStyle w:val="oancuaDanhsach"/>
               <w:ind w:left="0"/>
               <w:rPr>
                 <w:lang w:val="vi-VN"/>
@@ -1298,7 +1280,7 @@
           </w:tcPr>
           <w:p>
             <w:pPr>
-              <w:pStyle w:val="ListParagraph"/>
+              <w:pStyle w:val="oancuaDanhsach"/>
               <w:ind w:left="0"/>
               <w:rPr>
                 <w:lang w:val="vi-VN"/>
@@ -1318,7 +1300,7 @@
           </w:tcPr>
           <w:p>
             <w:pPr>
-              <w:pStyle w:val="ListParagraph"/>
+              <w:pStyle w:val="oancuaDanhsach"/>
               <w:ind w:left="0"/>
               <w:jc w:val="center"/>
               <w:rPr>
@@ -1334,7 +1316,7 @@
           </w:tcPr>
           <w:p>
             <w:pPr>
-              <w:pStyle w:val="ListParagraph"/>
+              <w:pStyle w:val="oancuaDanhsach"/>
               <w:ind w:left="0"/>
               <w:jc w:val="center"/>
               <w:rPr>
@@ -1355,7 +1337,7 @@
           </w:tcPr>
           <w:p>
             <w:pPr>
-              <w:pStyle w:val="ListParagraph"/>
+              <w:pStyle w:val="oancuaDanhsach"/>
               <w:ind w:left="0"/>
               <w:rPr>
                 <w:lang w:val="vi-VN"/>
@@ -1387,7 +1369,7 @@
           </w:tcPr>
           <w:p>
             <w:pPr>
-              <w:pStyle w:val="ListParagraph"/>
+              <w:pStyle w:val="oancuaDanhsach"/>
               <w:ind w:left="0"/>
               <w:rPr>
                 <w:lang w:val="vi-VN"/>
@@ -1410,7 +1392,7 @@
           </w:tcPr>
           <w:p>
             <w:pPr>
-              <w:pStyle w:val="ListParagraph"/>
+              <w:pStyle w:val="oancuaDanhsach"/>
               <w:ind w:left="0"/>
               <w:rPr>
                 <w:lang w:val="vi-VN"/>
@@ -1430,7 +1412,7 @@
           </w:tcPr>
           <w:p>
             <w:pPr>
-              <w:pStyle w:val="ListParagraph"/>
+              <w:pStyle w:val="oancuaDanhsach"/>
               <w:ind w:left="0"/>
               <w:jc w:val="center"/>
               <w:rPr>
@@ -1446,7 +1428,7 @@
           </w:tcPr>
           <w:p>
             <w:pPr>
-              <w:pStyle w:val="ListParagraph"/>
+              <w:pStyle w:val="oancuaDanhsach"/>
               <w:ind w:left="0"/>
               <w:jc w:val="center"/>
               <w:rPr>
@@ -1467,7 +1449,7 @@
           </w:tcPr>
           <w:p>
             <w:pPr>
-              <w:pStyle w:val="ListParagraph"/>
+              <w:pStyle w:val="oancuaDanhsach"/>
               <w:ind w:left="0"/>
               <w:rPr>
                 <w:lang w:val="vi-VN"/>
@@ -1493,7 +1475,7 @@
           </w:tcPr>
           <w:p>
             <w:pPr>
-              <w:pStyle w:val="ListParagraph"/>
+              <w:pStyle w:val="oancuaDanhsach"/>
               <w:ind w:left="0"/>
               <w:rPr>
                 <w:lang w:val="vi-VN"/>
@@ -1508,7 +1490,7 @@
           </w:p>
           <w:p>
             <w:pPr>
-              <w:pStyle w:val="ListParagraph"/>
+              <w:pStyle w:val="oancuaDanhsach"/>
               <w:ind w:left="0"/>
               <w:rPr>
                 <w:lang w:val="vi-VN"/>
@@ -1531,7 +1513,7 @@
           </w:tcPr>
           <w:p>
             <w:pPr>
-              <w:pStyle w:val="ListParagraph"/>
+              <w:pStyle w:val="oancuaDanhsach"/>
               <w:ind w:left="0"/>
               <w:rPr>
                 <w:lang w:val="vi-VN"/>
@@ -1551,7 +1533,7 @@
           </w:tcPr>
           <w:p>
             <w:pPr>
-              <w:pStyle w:val="ListParagraph"/>
+              <w:pStyle w:val="oancuaDanhsach"/>
               <w:ind w:left="0"/>
               <w:jc w:val="center"/>
               <w:rPr>
@@ -1567,7 +1549,7 @@
           </w:tcPr>
           <w:p>
             <w:pPr>
-              <w:pStyle w:val="ListParagraph"/>
+              <w:pStyle w:val="oancuaDanhsach"/>
               <w:ind w:left="0"/>
               <w:jc w:val="center"/>
               <w:rPr>
@@ -1588,7 +1570,7 @@
           </w:tcPr>
           <w:p>
             <w:pPr>
-              <w:pStyle w:val="ListParagraph"/>
+              <w:pStyle w:val="oancuaDanhsach"/>
               <w:ind w:left="0"/>
               <w:rPr>
                 <w:lang w:val="vi-VN"/>
@@ -1638,7 +1620,7 @@
           </w:tcPr>
           <w:p>
             <w:pPr>
-              <w:pStyle w:val="ListParagraph"/>
+              <w:pStyle w:val="oancuaDanhsach"/>
               <w:ind w:left="0"/>
               <w:rPr>
                 <w:lang w:val="vi-VN"/>
@@ -1661,7 +1643,7 @@
           </w:tcPr>
           <w:p>
             <w:pPr>
-              <w:pStyle w:val="ListParagraph"/>
+              <w:pStyle w:val="oancuaDanhsach"/>
               <w:ind w:left="0"/>
               <w:rPr>
                 <w:lang w:val="vi-VN"/>
@@ -1681,7 +1663,7 @@
           </w:tcPr>
           <w:p>
             <w:pPr>
-              <w:pStyle w:val="ListParagraph"/>
+              <w:pStyle w:val="oancuaDanhsach"/>
               <w:ind w:left="0"/>
               <w:jc w:val="center"/>
               <w:rPr>
@@ -1697,7 +1679,7 @@
           </w:tcPr>
           <w:p>
             <w:pPr>
-              <w:pStyle w:val="ListParagraph"/>
+              <w:pStyle w:val="oancuaDanhsach"/>
               <w:ind w:left="0"/>
               <w:jc w:val="center"/>
               <w:rPr>
@@ -1718,7 +1700,7 @@
           </w:tcPr>
           <w:p>
             <w:pPr>
-              <w:pStyle w:val="ListParagraph"/>
+              <w:pStyle w:val="oancuaDanhsach"/>
               <w:ind w:left="0"/>
               <w:rPr>
                 <w:lang w:val="vi-VN"/>
@@ -1768,7 +1750,7 @@
           </w:tcPr>
           <w:p>
             <w:pPr>
-              <w:pStyle w:val="ListParagraph"/>
+              <w:pStyle w:val="oancuaDanhsach"/>
               <w:ind w:left="0"/>
               <w:rPr>
                 <w:lang w:val="vi-VN"/>
@@ -1791,7 +1773,7 @@
           </w:tcPr>
           <w:p>
             <w:pPr>
-              <w:pStyle w:val="ListParagraph"/>
+              <w:pStyle w:val="oancuaDanhsach"/>
               <w:ind w:left="0"/>
               <w:rPr>
                 <w:lang w:val="vi-VN"/>
@@ -1816,7 +1798,7 @@
           </w:tcPr>
           <w:p>
             <w:pPr>
-              <w:pStyle w:val="ListParagraph"/>
+              <w:pStyle w:val="oancuaDanhsach"/>
               <w:ind w:left="113" w:right="113"/>
               <w:jc w:val="center"/>
               <w:rPr>
@@ -1838,7 +1820,7 @@
           </w:tcPr>
           <w:p>
             <w:pPr>
-              <w:pStyle w:val="ListParagraph"/>
+              <w:pStyle w:val="oancuaDanhsach"/>
               <w:ind w:left="0"/>
               <w:jc w:val="center"/>
               <w:rPr>
@@ -1859,7 +1841,7 @@
           </w:tcPr>
           <w:p>
             <w:pPr>
-              <w:pStyle w:val="ListParagraph"/>
+              <w:pStyle w:val="oancuaDanhsach"/>
               <w:ind w:left="0"/>
               <w:rPr>
                 <w:lang w:val="vi-VN"/>
@@ -1879,7 +1861,7 @@
           </w:tcPr>
           <w:p>
             <w:pPr>
-              <w:pStyle w:val="ListParagraph"/>
+              <w:pStyle w:val="oancuaDanhsach"/>
               <w:ind w:left="0"/>
               <w:rPr>
                 <w:lang w:val="vi-VN"/>
@@ -1902,7 +1884,7 @@
           </w:tcPr>
           <w:p>
             <w:pPr>
-              <w:pStyle w:val="ListParagraph"/>
+              <w:pStyle w:val="oancuaDanhsach"/>
               <w:ind w:left="0"/>
               <w:rPr>
                 <w:lang w:val="vi-VN"/>
@@ -1927,7 +1909,7 @@
           </w:tcPr>
           <w:p>
             <w:pPr>
-              <w:pStyle w:val="ListParagraph"/>
+              <w:pStyle w:val="oancuaDanhsach"/>
               <w:ind w:left="113" w:right="113"/>
               <w:jc w:val="center"/>
               <w:rPr>
@@ -1943,7 +1925,7 @@
           </w:tcPr>
           <w:p>
             <w:pPr>
-              <w:pStyle w:val="ListParagraph"/>
+              <w:pStyle w:val="oancuaDanhsach"/>
               <w:ind w:left="0"/>
               <w:jc w:val="center"/>
               <w:rPr>
@@ -1964,7 +1946,7 @@
           </w:tcPr>
           <w:p>
             <w:pPr>
-              <w:pStyle w:val="ListParagraph"/>
+              <w:pStyle w:val="oancuaDanhsach"/>
               <w:ind w:left="0"/>
               <w:rPr>
                 <w:lang w:val="vi-VN"/>
@@ -1984,7 +1966,7 @@
           </w:tcPr>
           <w:p>
             <w:pPr>
-              <w:pStyle w:val="ListParagraph"/>
+              <w:pStyle w:val="oancuaDanhsach"/>
               <w:ind w:left="0"/>
               <w:rPr>
                 <w:lang w:val="vi-VN"/>
@@ -2007,7 +1989,7 @@
           </w:tcPr>
           <w:p>
             <w:pPr>
-              <w:pStyle w:val="ListParagraph"/>
+              <w:pStyle w:val="oancuaDanhsach"/>
               <w:ind w:left="0"/>
               <w:rPr>
                 <w:lang w:val="vi-VN"/>
@@ -2032,7 +2014,7 @@
           </w:tcPr>
           <w:p>
             <w:pPr>
-              <w:pStyle w:val="ListParagraph"/>
+              <w:pStyle w:val="oancuaDanhsach"/>
               <w:ind w:left="113" w:right="113"/>
               <w:jc w:val="center"/>
               <w:rPr>
@@ -2048,7 +2030,7 @@
           </w:tcPr>
           <w:p>
             <w:pPr>
-              <w:pStyle w:val="ListParagraph"/>
+              <w:pStyle w:val="oancuaDanhsach"/>
               <w:ind w:left="0"/>
               <w:jc w:val="center"/>
               <w:rPr>
@@ -2069,7 +2051,7 @@
           </w:tcPr>
           <w:p>
             <w:pPr>
-              <w:pStyle w:val="ListParagraph"/>
+              <w:pStyle w:val="oancuaDanhsach"/>
               <w:ind w:left="0"/>
               <w:rPr>
                 <w:lang w:val="vi-VN"/>
@@ -2107,7 +2089,7 @@
           </w:tcPr>
           <w:p>
             <w:pPr>
-              <w:pStyle w:val="ListParagraph"/>
+              <w:pStyle w:val="oancuaDanhsach"/>
               <w:ind w:left="0"/>
               <w:rPr>
                 <w:lang w:val="vi-VN"/>
@@ -2130,7 +2112,7 @@
           </w:tcPr>
           <w:p>
             <w:pPr>
-              <w:pStyle w:val="ListParagraph"/>
+              <w:pStyle w:val="oancuaDanhsach"/>
               <w:ind w:left="0"/>
               <w:rPr>
                 <w:lang w:val="vi-VN"/>
@@ -2156,7 +2138,7 @@
           </w:tcPr>
           <w:p>
             <w:pPr>
-              <w:pStyle w:val="ListParagraph"/>
+              <w:pStyle w:val="oancuaDanhsach"/>
               <w:ind w:left="113" w:right="113"/>
               <w:jc w:val="center"/>
               <w:rPr>
@@ -2175,7 +2157,7 @@
           </w:tcPr>
           <w:p>
             <w:pPr>
-              <w:pStyle w:val="ListParagraph"/>
+              <w:pStyle w:val="oancuaDanhsach"/>
               <w:ind w:left="0"/>
               <w:jc w:val="center"/>
               <w:rPr>
@@ -2199,7 +2181,7 @@
           </w:tcPr>
           <w:p>
             <w:pPr>
-              <w:pStyle w:val="ListParagraph"/>
+              <w:pStyle w:val="oancuaDanhsach"/>
               <w:ind w:left="0"/>
               <w:rPr>
                 <w:lang w:val="vi-VN"/>
@@ -2240,7 +2222,7 @@
           </w:tcPr>
           <w:p>
             <w:pPr>
-              <w:pStyle w:val="ListParagraph"/>
+              <w:pStyle w:val="oancuaDanhsach"/>
               <w:ind w:left="0"/>
               <w:rPr>
                 <w:lang w:val="vi-VN"/>
@@ -2264,7 +2246,7 @@
           </w:tcPr>
           <w:p>
             <w:pPr>
-              <w:pStyle w:val="ListParagraph"/>
+              <w:pStyle w:val="oancuaDanhsach"/>
               <w:ind w:left="0"/>
               <w:rPr>
                 <w:lang w:val="vi-VN"/>
@@ -2290,7 +2272,7 @@
           </w:tcPr>
           <w:p>
             <w:pPr>
-              <w:pStyle w:val="ListParagraph"/>
+              <w:pStyle w:val="oancuaDanhsach"/>
               <w:ind w:left="113" w:right="113"/>
               <w:jc w:val="center"/>
               <w:rPr>
@@ -2306,7 +2288,7 @@
           </w:p>
           <w:p>
             <w:pPr>
-              <w:pStyle w:val="ListParagraph"/>
+              <w:pStyle w:val="oancuaDanhsach"/>
               <w:ind w:left="113" w:right="113"/>
               <w:jc w:val="center"/>
               <w:rPr>
@@ -2328,7 +2310,7 @@
           </w:tcPr>
           <w:p>
             <w:pPr>
-              <w:pStyle w:val="ListParagraph"/>
+              <w:pStyle w:val="oancuaDanhsach"/>
               <w:ind w:left="0"/>
               <w:jc w:val="center"/>
               <w:rPr>
@@ -2349,7 +2331,7 @@
           </w:tcPr>
           <w:p>
             <w:pPr>
-              <w:pStyle w:val="ListParagraph"/>
+              <w:pStyle w:val="oancuaDanhsach"/>
               <w:ind w:left="0"/>
               <w:rPr>
                 <w:lang w:val="vi-VN"/>
@@ -2369,7 +2351,7 @@
           </w:tcPr>
           <w:p>
             <w:pPr>
-              <w:pStyle w:val="ListParagraph"/>
+              <w:pStyle w:val="oancuaDanhsach"/>
               <w:ind w:left="0"/>
               <w:rPr>
                 <w:lang w:val="vi-VN"/>
@@ -2386,7 +2368,7 @@
           </w:tcPr>
           <w:p>
             <w:pPr>
-              <w:pStyle w:val="ListParagraph"/>
+              <w:pStyle w:val="oancuaDanhsach"/>
               <w:ind w:left="0"/>
               <w:rPr>
                 <w:lang w:val="vi-VN"/>
@@ -2412,7 +2394,7 @@
           </w:tcPr>
           <w:p>
             <w:pPr>
-              <w:pStyle w:val="ListParagraph"/>
+              <w:pStyle w:val="oancuaDanhsach"/>
               <w:ind w:left="113" w:right="113"/>
               <w:rPr>
                 <w:lang w:val="vi-VN"/>
@@ -2427,7 +2409,7 @@
           </w:tcPr>
           <w:p>
             <w:pPr>
-              <w:pStyle w:val="ListParagraph"/>
+              <w:pStyle w:val="oancuaDanhsach"/>
               <w:ind w:left="0"/>
               <w:jc w:val="center"/>
               <w:rPr>
@@ -2448,7 +2430,7 @@
           </w:tcPr>
           <w:p>
             <w:pPr>
-              <w:pStyle w:val="ListParagraph"/>
+              <w:pStyle w:val="oancuaDanhsach"/>
               <w:ind w:left="0"/>
               <w:rPr>
                 <w:lang w:val="vi-VN"/>
@@ -2468,7 +2450,7 @@
           </w:tcPr>
           <w:p>
             <w:pPr>
-              <w:pStyle w:val="ListParagraph"/>
+              <w:pStyle w:val="oancuaDanhsach"/>
               <w:ind w:left="0"/>
               <w:rPr>
                 <w:lang w:val="vi-VN"/>
@@ -2485,7 +2467,7 @@
           </w:tcPr>
           <w:p>
             <w:pPr>
-              <w:pStyle w:val="ListParagraph"/>
+              <w:pStyle w:val="oancuaDanhsach"/>
               <w:ind w:left="0"/>
               <w:rPr>
                 <w:lang w:val="vi-VN"/>
@@ -2511,7 +2493,7 @@
           </w:tcPr>
           <w:p>
             <w:pPr>
-              <w:pStyle w:val="ListParagraph"/>
+              <w:pStyle w:val="oancuaDanhsach"/>
               <w:ind w:left="113" w:right="113"/>
               <w:rPr>
                 <w:lang w:val="vi-VN"/>
@@ -2529,7 +2511,7 @@
           </w:tcPr>
           <w:p>
             <w:pPr>
-              <w:pStyle w:val="ListParagraph"/>
+              <w:pStyle w:val="oancuaDanhsach"/>
               <w:ind w:left="0"/>
               <w:jc w:val="center"/>
               <w:rPr>
@@ -2553,7 +2535,7 @@
           </w:tcPr>
           <w:p>
             <w:pPr>
-              <w:pStyle w:val="ListParagraph"/>
+              <w:pStyle w:val="oancuaDanhsach"/>
               <w:ind w:left="0"/>
               <w:rPr>
                 <w:lang w:val="vi-VN"/>
@@ -2576,7 +2558,7 @@
           </w:tcPr>
           <w:p>
             <w:pPr>
-              <w:pStyle w:val="ListParagraph"/>
+              <w:pStyle w:val="oancuaDanhsach"/>
               <w:ind w:left="0"/>
               <w:rPr>
                 <w:lang w:val="vi-VN"/>
@@ -2594,7 +2576,7 @@
           </w:tcPr>
           <w:p>
             <w:pPr>
-              <w:pStyle w:val="ListParagraph"/>
+              <w:pStyle w:val="oancuaDanhsach"/>
               <w:ind w:left="0"/>
               <w:rPr>
                 <w:lang w:val="vi-VN"/>
@@ -2620,7 +2602,7 @@
           </w:tcPr>
           <w:p>
             <w:pPr>
-              <w:pStyle w:val="ListParagraph"/>
+              <w:pStyle w:val="oancuaDanhsach"/>
               <w:ind w:left="113" w:right="113"/>
               <w:rPr>
                 <w:lang w:val="vi-VN"/>
@@ -2638,7 +2620,7 @@
           </w:tcPr>
           <w:p>
             <w:pPr>
-              <w:pStyle w:val="ListParagraph"/>
+              <w:pStyle w:val="oancuaDanhsach"/>
               <w:ind w:left="0"/>
               <w:jc w:val="center"/>
               <w:rPr>
@@ -2662,29 +2644,17 @@
           </w:tcPr>
           <w:p>
             <w:pPr>
-              <w:pStyle w:val="ListParagraph"/>
-              <w:ind w:left="0"/>
-              <w:rPr>
-                <w:lang w:val="vi-VN"/>
-              </w:rPr>
-            </w:pPr>
-            <w:r>
-              <w:rPr>
-                <w:lang w:val="vi-VN"/>
-              </w:rPr>
-              <w:t xml:space="preserve">Xử lý </w:t>
-            </w:r>
-            <w:r>
-              <w:rPr>
-                <w:lang w:val="vi-VN"/>
-              </w:rPr>
-              <w:t>out</w:t>
-            </w:r>
-            <w:r>
-              <w:rPr>
-                <w:lang w:val="vi-VN"/>
-              </w:rPr>
-              <w:t>put cho kiểu dữ liệu QFloat</w:t>
+              <w:pStyle w:val="oancuaDanhsach"/>
+              <w:ind w:left="0"/>
+              <w:rPr>
+                <w:lang w:val="vi-VN"/>
+              </w:rPr>
+            </w:pPr>
+            <w:r>
+              <w:rPr>
+                <w:lang w:val="vi-VN"/>
+              </w:rPr>
+              <w:t>Xử lý output cho kiểu dữ liệu QFloat</w:t>
             </w:r>
           </w:p>
         </w:tc>
@@ -2697,7 +2667,7 @@
           </w:tcPr>
           <w:p>
             <w:pPr>
-              <w:pStyle w:val="ListParagraph"/>
+              <w:pStyle w:val="oancuaDanhsach"/>
               <w:ind w:left="0"/>
               <w:rPr>
                 <w:lang w:val="vi-VN"/>
@@ -2715,7 +2685,7 @@
           </w:tcPr>
           <w:p>
             <w:pPr>
-              <w:pStyle w:val="ListParagraph"/>
+              <w:pStyle w:val="oancuaDanhsach"/>
               <w:ind w:left="0"/>
               <w:rPr>
                 <w:lang w:val="vi-VN"/>
@@ -2727,7 +2697,7 @@
     </w:tbl>
     <w:p>
       <w:pPr>
-        <w:pStyle w:val="ListParagraph"/>
+        <w:pStyle w:val="oancuaDanhsach"/>
         <w:numPr>
           <w:ilvl w:val="0"/>
           <w:numId w:val="1"/>
@@ -2746,7 +2716,7 @@
     </w:p>
     <w:p>
       <w:pPr>
-        <w:pStyle w:val="ListParagraph"/>
+        <w:pStyle w:val="oancuaDanhsach"/>
         <w:numPr>
           <w:ilvl w:val="0"/>
           <w:numId w:val="2"/>
@@ -2764,7 +2734,7 @@
     </w:p>
     <w:p>
       <w:pPr>
-        <w:pStyle w:val="ListParagraph"/>
+        <w:pStyle w:val="oancuaDanhsach"/>
         <w:numPr>
           <w:ilvl w:val="0"/>
           <w:numId w:val="3"/>
@@ -2785,12 +2755,96 @@
         <w:rPr>
           <w:lang w:val="vi-VN"/>
         </w:rPr>
-        <w:t xml:space="preserve"> diễn số nguyên có dấu ở dạng bù 2</w:t>
+        <w:t xml:space="preserve"> </w:t>
+      </w:r>
+      <w:proofErr w:type="spellStart"/>
+      <w:r>
+        <w:rPr>
+          <w:lang w:val="vi-VN"/>
+        </w:rPr>
+        <w:t>diễn</w:t>
+      </w:r>
+      <w:proofErr w:type="spellEnd"/>
+      <w:r>
+        <w:rPr>
+          <w:lang w:val="vi-VN"/>
+        </w:rPr>
+        <w:t xml:space="preserve"> </w:t>
+      </w:r>
+      <w:proofErr w:type="spellStart"/>
+      <w:r>
+        <w:rPr>
+          <w:lang w:val="vi-VN"/>
+        </w:rPr>
+        <w:t>số</w:t>
+      </w:r>
+      <w:proofErr w:type="spellEnd"/>
+      <w:r>
+        <w:rPr>
+          <w:lang w:val="vi-VN"/>
+        </w:rPr>
+        <w:t xml:space="preserve"> nguyên </w:t>
+      </w:r>
+      <w:proofErr w:type="spellStart"/>
+      <w:r>
+        <w:rPr>
+          <w:lang w:val="vi-VN"/>
+        </w:rPr>
+        <w:t>có</w:t>
+      </w:r>
+      <w:proofErr w:type="spellEnd"/>
+      <w:r>
+        <w:rPr>
+          <w:lang w:val="vi-VN"/>
+        </w:rPr>
+        <w:t xml:space="preserve"> </w:t>
+      </w:r>
+      <w:proofErr w:type="spellStart"/>
+      <w:r>
+        <w:rPr>
+          <w:lang w:val="vi-VN"/>
+        </w:rPr>
+        <w:t>dấu</w:t>
+      </w:r>
+      <w:proofErr w:type="spellEnd"/>
+      <w:r>
+        <w:rPr>
+          <w:lang w:val="vi-VN"/>
+        </w:rPr>
+        <w:t xml:space="preserve"> ở </w:t>
+      </w:r>
+      <w:proofErr w:type="spellStart"/>
+      <w:r>
+        <w:rPr>
+          <w:lang w:val="vi-VN"/>
+        </w:rPr>
+        <w:t>dạng</w:t>
+      </w:r>
+      <w:proofErr w:type="spellEnd"/>
+      <w:r>
+        <w:rPr>
+          <w:lang w:val="vi-VN"/>
+        </w:rPr>
+        <w:t xml:space="preserve"> </w:t>
+      </w:r>
+      <w:proofErr w:type="spellStart"/>
+      <w:r>
+        <w:rPr>
+          <w:lang w:val="vi-VN"/>
+        </w:rPr>
+        <w:t>bù</w:t>
+      </w:r>
+      <w:proofErr w:type="spellEnd"/>
+      <w:r>
+        <w:rPr>
+          <w:lang w:val="vi-VN"/>
+        </w:rPr>
+        <w:t xml:space="preserve"> 2</w:t>
       </w:r>
     </w:p>
     <w:p>
       <w:pPr>
-        <w:pStyle w:val="ListParagraph"/>
+        <w:pStyle w:val="oancuaDanhsach"/>
         <w:numPr>
           <w:ilvl w:val="0"/>
           <w:numId w:val="3"/>
@@ -2897,7 +2951,7 @@
     </w:p>
     <w:p>
       <w:pPr>
-        <w:pStyle w:val="ListParagraph"/>
+        <w:pStyle w:val="oancuaDanhsach"/>
         <w:numPr>
           <w:ilvl w:val="0"/>
           <w:numId w:val="2"/>
@@ -2915,7 +2969,7 @@
     </w:p>
     <w:p>
       <w:pPr>
-        <w:pStyle w:val="ListParagraph"/>
+        <w:pStyle w:val="oancuaDanhsach"/>
         <w:numPr>
           <w:ilvl w:val="0"/>
           <w:numId w:val="3"/>
@@ -2928,12 +2982,90 @@
         <w:rPr>
           <w:lang w:val="vi-VN"/>
         </w:rPr>
-        <w:t>Biểu diễn ở dạng bla bla :&gt;</w:t>
-      </w:r>
+        <w:t xml:space="preserve">Biểu diễn ở dạng </w:t>
+      </w:r>
+      <w:proofErr w:type="spellStart"/>
+      <w:r>
+        <w:rPr>
+          <w:lang w:val="en-US"/>
+        </w:rPr>
+        <w:t>số</w:t>
+      </w:r>
+      <w:proofErr w:type="spellEnd"/>
+      <w:r>
+        <w:rPr>
+          <w:lang w:val="en-US"/>
+        </w:rPr>
+        <w:t xml:space="preserve"> </w:t>
+      </w:r>
+      <w:proofErr w:type="spellStart"/>
+      <w:r>
+        <w:rPr>
+          <w:lang w:val="en-US"/>
+        </w:rPr>
+        <w:t>chấm</w:t>
+      </w:r>
+      <w:proofErr w:type="spellEnd"/>
+      <w:r>
+        <w:rPr>
+          <w:lang w:val="en-US"/>
+        </w:rPr>
+        <w:t xml:space="preserve"> </w:t>
+      </w:r>
+      <w:proofErr w:type="spellStart"/>
+      <w:r>
+        <w:rPr>
+          <w:lang w:val="en-US"/>
+        </w:rPr>
+        <w:t>động</w:t>
+      </w:r>
+      <w:proofErr w:type="spellEnd"/>
+      <w:r>
+        <w:rPr>
+          <w:lang w:val="en-US"/>
+        </w:rPr>
+        <w:t xml:space="preserve"> </w:t>
+      </w:r>
+      <w:proofErr w:type="spellStart"/>
+      <w:r>
+        <w:rPr>
+          <w:lang w:val="en-US"/>
+        </w:rPr>
+        <w:t>chính</w:t>
+      </w:r>
+      <w:proofErr w:type="spellEnd"/>
+      <w:r>
+        <w:rPr>
+          <w:lang w:val="en-US"/>
+        </w:rPr>
+        <w:t xml:space="preserve"> </w:t>
+      </w:r>
+      <w:proofErr w:type="spellStart"/>
+      <w:r>
+        <w:rPr>
+          <w:lang w:val="en-US"/>
+        </w:rPr>
+        <w:t>xác</w:t>
+      </w:r>
+      <w:proofErr w:type="spellEnd"/>
+      <w:r>
+        <w:rPr>
+          <w:lang w:val="en-US"/>
+        </w:rPr>
+        <w:t xml:space="preserve"> </w:t>
+      </w:r>
+      <w:proofErr w:type="spellStart"/>
+      <w:r>
+        <w:rPr>
+          <w:lang w:val="en-US"/>
+        </w:rPr>
+        <w:t>cao</w:t>
+      </w:r>
+      <w:proofErr w:type="spellEnd"/>
     </w:p>
     <w:p>
       <w:pPr>
-        <w:pStyle w:val="ListParagraph"/>
+        <w:pStyle w:val="oancuaDanhsach"/>
         <w:numPr>
           <w:ilvl w:val="0"/>
           <w:numId w:val="3"/>
@@ -2942,16 +3074,382 @@
           <w:lang w:val="vi-VN"/>
         </w:rPr>
       </w:pPr>
+      <w:proofErr w:type="spellStart"/>
       <w:r>
         <w:rPr>
           <w:lang w:val="vi-VN"/>
         </w:rPr>
-        <w:t xml:space="preserve">Phạm vi bla bla :&gt; </w:t>
-      </w:r>
+        <w:t>Phạm</w:t>
+      </w:r>
+      <w:proofErr w:type="spellEnd"/>
+      <w:r>
+        <w:rPr>
+          <w:lang w:val="vi-VN"/>
+        </w:rPr>
+        <w:t xml:space="preserve"> vi </w:t>
+      </w:r>
+      <w:proofErr w:type="spellStart"/>
+      <w:r>
+        <w:rPr>
+          <w:lang w:val="en-US"/>
+        </w:rPr>
+        <w:t>biểu</w:t>
+      </w:r>
+      <w:proofErr w:type="spellEnd"/>
+      <w:r>
+        <w:rPr>
+          <w:lang w:val="en-US"/>
+        </w:rPr>
+        <w:t xml:space="preserve"> </w:t>
+      </w:r>
+      <w:proofErr w:type="spellStart"/>
+      <w:r>
+        <w:rPr>
+          <w:lang w:val="en-US"/>
+        </w:rPr>
+        <w:t>diễn</w:t>
+      </w:r>
+      <w:proofErr w:type="spellEnd"/>
+      <w:r>
+        <w:rPr>
+          <w:lang w:val="en-US"/>
+        </w:rPr>
+        <w:t xml:space="preserve">: + </w:t>
+      </w:r>
+      <w:proofErr w:type="spellStart"/>
+      <w:r>
+        <w:rPr>
+          <w:lang w:val="en-US"/>
+        </w:rPr>
+        <w:t>Số</w:t>
+      </w:r>
+      <w:proofErr w:type="spellEnd"/>
+      <w:r>
+        <w:rPr>
+          <w:lang w:val="en-US"/>
+        </w:rPr>
+        <w:t xml:space="preserve"> </w:t>
+      </w:r>
+      <w:proofErr w:type="spellStart"/>
+      <w:r>
+        <w:rPr>
+          <w:lang w:val="en-US"/>
+        </w:rPr>
+        <w:t>dương</w:t>
+      </w:r>
+      <w:proofErr w:type="spellEnd"/>
+      <w:r>
+        <w:rPr>
+          <w:lang w:val="en-US"/>
+        </w:rPr>
+        <w:t xml:space="preserve">: </w:t>
+      </w:r>
+      <m:oMath>
+        <m:sSup>
+          <m:sSupPr>
+            <m:ctrlPr>
+              <w:rPr>
+                <w:rFonts w:ascii="Cambria Math" w:hAnsi="Cambria Math"/>
+                <w:i/>
+                <w:lang w:val="en-US"/>
+              </w:rPr>
+            </m:ctrlPr>
+          </m:sSupPr>
+          <m:e>
+            <m:r>
+              <w:rPr>
+                <w:rFonts w:ascii="Cambria Math" w:hAnsi="Cambria Math"/>
+                <w:lang w:val="en-US"/>
+              </w:rPr>
+              <m:t>[2</m:t>
+            </m:r>
+          </m:e>
+          <m:sup>
+            <m:r>
+              <w:rPr>
+                <w:rFonts w:ascii="Cambria Math" w:hAnsi="Cambria Math"/>
+                <w:lang w:val="en-US"/>
+              </w:rPr>
+              <m:t>-16383</m:t>
+            </m:r>
+          </m:sup>
+        </m:sSup>
+        <m:r>
+          <w:rPr>
+            <w:rFonts w:ascii="Cambria Math" w:hAnsi="Cambria Math"/>
+            <w:lang w:val="en-US"/>
+          </w:rPr>
+          <m:t>,(2-</m:t>
+        </m:r>
+        <m:sSup>
+          <m:sSupPr>
+            <m:ctrlPr>
+              <w:rPr>
+                <w:rFonts w:ascii="Cambria Math" w:hAnsi="Cambria Math"/>
+                <w:i/>
+                <w:lang w:val="en-US"/>
+              </w:rPr>
+            </m:ctrlPr>
+          </m:sSupPr>
+          <m:e>
+            <m:r>
+              <w:rPr>
+                <w:rFonts w:ascii="Cambria Math" w:hAnsi="Cambria Math"/>
+                <w:lang w:val="en-US"/>
+              </w:rPr>
+              <m:t>2</m:t>
+            </m:r>
+          </m:e>
+          <m:sup>
+            <m:r>
+              <w:rPr>
+                <w:rFonts w:ascii="Cambria Math" w:hAnsi="Cambria Math"/>
+                <w:lang w:val="en-US"/>
+              </w:rPr>
+              <m:t>-112</m:t>
+            </m:r>
+          </m:sup>
+        </m:sSup>
+        <m:r>
+          <w:rPr>
+            <w:rFonts w:ascii="Cambria Math" w:hAnsi="Cambria Math"/>
+            <w:lang w:val="en-US"/>
+          </w:rPr>
+          <m:t>)×</m:t>
+        </m:r>
+        <m:sSup>
+          <m:sSupPr>
+            <m:ctrlPr>
+              <w:rPr>
+                <w:rFonts w:ascii="Cambria Math" w:hAnsi="Cambria Math"/>
+                <w:i/>
+                <w:lang w:val="en-US"/>
+              </w:rPr>
+            </m:ctrlPr>
+          </m:sSupPr>
+          <m:e>
+            <m:r>
+              <w:rPr>
+                <w:rFonts w:ascii="Cambria Math" w:hAnsi="Cambria Math"/>
+                <w:lang w:val="en-US"/>
+              </w:rPr>
+              <m:t>2</m:t>
+            </m:r>
+          </m:e>
+          <m:sup>
+            <m:r>
+              <w:rPr>
+                <w:rFonts w:ascii="Cambria Math" w:hAnsi="Cambria Math"/>
+                <w:lang w:val="en-US"/>
+              </w:rPr>
+              <m:t>16384</m:t>
+            </m:r>
+          </m:sup>
+        </m:sSup>
+        <m:r>
+          <w:rPr>
+            <w:rFonts w:ascii="Cambria Math" w:hAnsi="Cambria Math"/>
+            <w:lang w:val="en-US"/>
+          </w:rPr>
+          <m:t>]</m:t>
+        </m:r>
+      </m:oMath>
     </w:p>
     <w:p>
       <w:pPr>
-        <w:pStyle w:val="ListParagraph"/>
+        <w:rPr>
+          <w:lang w:val="vi-VN"/>
+        </w:rPr>
+      </w:pPr>
+      <w:r>
+        <w:rPr>
+          <w:rFonts w:eastAsiaTheme="minorEastAsia"/>
+          <w:lang w:val="en-US"/>
+        </w:rPr>
+        <w:t xml:space="preserve">                  </w:t>
+      </w:r>
+      <w:r>
+        <w:rPr>
+          <w:rFonts w:eastAsiaTheme="minorEastAsia"/>
+          <w:lang w:val="en-US"/>
+        </w:rPr>
+        <w:tab/>
+      </w:r>
+      <w:r>
+        <w:rPr>
+          <w:rFonts w:eastAsiaTheme="minorEastAsia"/>
+          <w:lang w:val="en-US"/>
+        </w:rPr>
+        <w:tab/>
+      </w:r>
+      <w:r>
+        <w:rPr>
+          <w:rFonts w:eastAsiaTheme="minorEastAsia"/>
+          <w:lang w:val="en-US"/>
+        </w:rPr>
+        <w:tab/>
+        <w:t xml:space="preserve">              </w:t>
+      </w:r>
+      <w:r>
+        <w:rPr>
+          <w:rFonts w:eastAsiaTheme="minorEastAsia"/>
+          <w:lang w:val="en-US"/>
+        </w:rPr>
+        <w:t>+</w:t>
+      </w:r>
+      <w:r>
+        <w:rPr>
+          <w:rFonts w:eastAsiaTheme="minorEastAsia"/>
+          <w:lang w:val="en-US"/>
+        </w:rPr>
+        <w:t xml:space="preserve"> </w:t>
+      </w:r>
+      <w:proofErr w:type="spellStart"/>
+      <w:r>
+        <w:rPr>
+          <w:rFonts w:eastAsiaTheme="minorEastAsia"/>
+          <w:lang w:val="en-US"/>
+        </w:rPr>
+        <w:t>Số</w:t>
+      </w:r>
+      <w:proofErr w:type="spellEnd"/>
+      <w:r>
+        <w:rPr>
+          <w:rFonts w:eastAsiaTheme="minorEastAsia"/>
+          <w:lang w:val="en-US"/>
+        </w:rPr>
+        <w:t xml:space="preserve"> </w:t>
+      </w:r>
+      <w:proofErr w:type="spellStart"/>
+      <w:r>
+        <w:rPr>
+          <w:rFonts w:eastAsiaTheme="minorEastAsia"/>
+          <w:lang w:val="en-US"/>
+        </w:rPr>
+        <w:t>âm</w:t>
+      </w:r>
+      <w:proofErr w:type="spellEnd"/>
+      <w:r>
+        <w:rPr>
+          <w:rFonts w:eastAsiaTheme="minorEastAsia"/>
+          <w:lang w:val="en-US"/>
+        </w:rPr>
+        <w:t>: [(</w:t>
+      </w:r>
+      <m:oMath>
+        <m:sSup>
+          <m:sSupPr>
+            <m:ctrlPr>
+              <w:rPr>
+                <w:rFonts w:ascii="Cambria Math" w:eastAsiaTheme="minorEastAsia" w:hAnsi="Cambria Math"/>
+                <w:i/>
+                <w:lang w:val="en-US"/>
+              </w:rPr>
+            </m:ctrlPr>
+          </m:sSupPr>
+          <m:e>
+            <m:r>
+              <w:rPr>
+                <w:rFonts w:ascii="Cambria Math" w:eastAsiaTheme="minorEastAsia" w:hAnsi="Cambria Math"/>
+                <w:lang w:val="en-US"/>
+              </w:rPr>
+              <m:t>2</m:t>
+            </m:r>
+          </m:e>
+          <m:sup>
+            <m:r>
+              <w:rPr>
+                <w:rFonts w:ascii="Cambria Math" w:eastAsiaTheme="minorEastAsia" w:hAnsi="Cambria Math"/>
+                <w:lang w:val="en-US"/>
+              </w:rPr>
+              <m:t>-112</m:t>
+            </m:r>
+          </m:sup>
+        </m:sSup>
+        <m:r>
+          <w:rPr>
+            <w:rFonts w:ascii="Cambria Math" w:eastAsiaTheme="minorEastAsia" w:hAnsi="Cambria Math"/>
+            <w:lang w:val="en-US"/>
+          </w:rPr>
+          <m:t>-2)×</m:t>
+        </m:r>
+        <m:sSup>
+          <m:sSupPr>
+            <m:ctrlPr>
+              <w:rPr>
+                <w:rFonts w:ascii="Cambria Math" w:eastAsiaTheme="minorEastAsia" w:hAnsi="Cambria Math"/>
+                <w:i/>
+                <w:lang w:val="en-US"/>
+              </w:rPr>
+            </m:ctrlPr>
+          </m:sSupPr>
+          <m:e>
+            <m:r>
+              <w:rPr>
+                <w:rFonts w:ascii="Cambria Math" w:eastAsiaTheme="minorEastAsia" w:hAnsi="Cambria Math"/>
+                <w:lang w:val="en-US"/>
+              </w:rPr>
+              <m:t>2</m:t>
+            </m:r>
+          </m:e>
+          <m:sup>
+            <m:r>
+              <w:rPr>
+                <w:rFonts w:ascii="Cambria Math" w:eastAsiaTheme="minorEastAsia" w:hAnsi="Cambria Math"/>
+                <w:lang w:val="en-US"/>
+              </w:rPr>
+              <m:t>16384</m:t>
+            </m:r>
+          </m:sup>
+        </m:sSup>
+        <m:r>
+          <w:rPr>
+            <w:rFonts w:ascii="Cambria Math" w:eastAsiaTheme="minorEastAsia" w:hAnsi="Cambria Math"/>
+            <w:lang w:val="en-US"/>
+          </w:rPr>
+          <m:t>,</m:t>
+        </m:r>
+        <m:sSup>
+          <m:sSupPr>
+            <m:ctrlPr>
+              <w:rPr>
+                <w:rFonts w:ascii="Cambria Math" w:eastAsiaTheme="minorEastAsia" w:hAnsi="Cambria Math"/>
+                <w:i/>
+                <w:lang w:val="en-US"/>
+              </w:rPr>
+            </m:ctrlPr>
+          </m:sSupPr>
+          <m:e>
+            <m:r>
+              <w:rPr>
+                <w:rFonts w:ascii="Cambria Math" w:eastAsiaTheme="minorEastAsia" w:hAnsi="Cambria Math"/>
+                <w:lang w:val="en-US"/>
+              </w:rPr>
+              <m:t>-2</m:t>
+            </m:r>
+          </m:e>
+          <m:sup>
+            <m:r>
+              <w:rPr>
+                <w:rFonts w:ascii="Cambria Math" w:eastAsiaTheme="minorEastAsia" w:hAnsi="Cambria Math"/>
+                <w:lang w:val="en-US"/>
+              </w:rPr>
+              <m:t>-16383</m:t>
+            </m:r>
+          </m:sup>
+        </m:sSup>
+        <m:r>
+          <w:rPr>
+            <w:rFonts w:ascii="Cambria Math" w:eastAsiaTheme="minorEastAsia" w:hAnsi="Cambria Math"/>
+            <w:lang w:val="en-US"/>
+          </w:rPr>
+          <m:t>]</m:t>
+        </m:r>
+      </m:oMath>
+    </w:p>
+    <w:p>
+      <w:pPr>
+        <w:pStyle w:val="oancuaDanhsach"/>
         <w:numPr>
           <w:ilvl w:val="0"/>
           <w:numId w:val="1"/>
@@ -2969,7 +3467,7 @@
     </w:p>
     <w:p>
       <w:pPr>
-        <w:pStyle w:val="ListParagraph"/>
+        <w:pStyle w:val="oancuaDanhsach"/>
         <w:numPr>
           <w:ilvl w:val="0"/>
           <w:numId w:val="1"/>
@@ -3022,7 +3520,7 @@
   <w:sdt>
     <w:sdtPr>
       <w:rPr>
-        <w:rStyle w:val="PageNumber"/>
+        <w:rStyle w:val="Strang"/>
       </w:rPr>
       <w:id w:val="-557316359"/>
       <w:docPartObj>
@@ -3030,30 +3528,35 @@
         <w:docPartUnique/>
       </w:docPartObj>
     </w:sdtPr>
+    <w:sdtEndPr>
+      <w:rPr>
+        <w:rStyle w:val="Strang"/>
+      </w:rPr>
+    </w:sdtEndPr>
     <w:sdtContent>
       <w:p>
         <w:pPr>
-          <w:pStyle w:val="Footer"/>
+          <w:pStyle w:val="Chntrang"/>
           <w:framePr w:wrap="none" w:vAnchor="text" w:hAnchor="margin" w:xAlign="right" w:y="1"/>
           <w:rPr>
-            <w:rStyle w:val="PageNumber"/>
+            <w:rStyle w:val="Strang"/>
           </w:rPr>
         </w:pPr>
         <w:r>
           <w:rPr>
-            <w:rStyle w:val="PageNumber"/>
+            <w:rStyle w:val="Strang"/>
           </w:rPr>
           <w:fldChar w:fldCharType="begin"/>
         </w:r>
         <w:r>
           <w:rPr>
-            <w:rStyle w:val="PageNumber"/>
+            <w:rStyle w:val="Strang"/>
           </w:rPr>
           <w:instrText xml:space="preserve"> PAGE </w:instrText>
         </w:r>
         <w:r>
           <w:rPr>
-            <w:rStyle w:val="PageNumber"/>
+            <w:rStyle w:val="Strang"/>
           </w:rPr>
           <w:fldChar w:fldCharType="end"/>
         </w:r>
@@ -3062,7 +3565,7 @@
   </w:sdt>
   <w:p>
     <w:pPr>
-      <w:pStyle w:val="Footer"/>
+      <w:pStyle w:val="Chntrang"/>
       <w:ind w:right="360"/>
     </w:pPr>
   </w:p>
@@ -3074,7 +3577,7 @@
   <w:sdt>
     <w:sdtPr>
       <w:rPr>
-        <w:rStyle w:val="PageNumber"/>
+        <w:rStyle w:val="Strang"/>
       </w:rPr>
       <w:id w:val="925542981"/>
       <w:docPartObj>
@@ -3082,43 +3585,48 @@
         <w:docPartUnique/>
       </w:docPartObj>
     </w:sdtPr>
+    <w:sdtEndPr>
+      <w:rPr>
+        <w:rStyle w:val="Strang"/>
+      </w:rPr>
+    </w:sdtEndPr>
     <w:sdtContent>
       <w:p>
         <w:pPr>
-          <w:pStyle w:val="Footer"/>
+          <w:pStyle w:val="Chntrang"/>
           <w:framePr w:wrap="none" w:vAnchor="text" w:hAnchor="margin" w:xAlign="right" w:y="1"/>
           <w:rPr>
-            <w:rStyle w:val="PageNumber"/>
+            <w:rStyle w:val="Strang"/>
           </w:rPr>
         </w:pPr>
         <w:r>
           <w:rPr>
-            <w:rStyle w:val="PageNumber"/>
+            <w:rStyle w:val="Strang"/>
           </w:rPr>
           <w:fldChar w:fldCharType="begin"/>
         </w:r>
         <w:r>
           <w:rPr>
-            <w:rStyle w:val="PageNumber"/>
+            <w:rStyle w:val="Strang"/>
           </w:rPr>
           <w:instrText xml:space="preserve"> PAGE </w:instrText>
         </w:r>
         <w:r>
           <w:rPr>
-            <w:rStyle w:val="PageNumber"/>
+            <w:rStyle w:val="Strang"/>
           </w:rPr>
           <w:fldChar w:fldCharType="separate"/>
         </w:r>
         <w:r>
           <w:rPr>
-            <w:rStyle w:val="PageNumber"/>
+            <w:rStyle w:val="Strang"/>
             <w:noProof/>
           </w:rPr>
           <w:t>1</w:t>
         </w:r>
         <w:r>
           <w:rPr>
-            <w:rStyle w:val="PageNumber"/>
+            <w:rStyle w:val="Strang"/>
           </w:rPr>
           <w:fldChar w:fldCharType="end"/>
         </w:r>
@@ -3127,7 +3635,7 @@
   </w:sdt>
   <w:p>
     <w:pPr>
-      <w:pStyle w:val="Footer"/>
+      <w:pStyle w:val="Chntrang"/>
       <w:ind w:right="360"/>
     </w:pPr>
   </w:p>
@@ -3157,7 +3665,7 @@
 <w:hdr xmlns:wpc="http://schemas.microsoft.com/office/word/2010/wordprocessingCanvas" xmlns:cx="http://schemas.microsoft.com/office/drawing/2014/chartex" xmlns:cx1="http://schemas.microsoft.com/office/drawing/2015/9/8/chartex" xmlns:cx2="http://schemas.microsoft.com/office/drawing/2015/10/21/chartex" xmlns:cx3="http://schemas.microsoft.com/office/drawing/2016/5/9/chartex" xmlns:cx4="http://schemas.microsoft.com/office/drawing/2016/5/10/chartex" xmlns:cx5="http://schemas.microsoft.com/office/drawing/2016/5/11/chartex" xmlns:cx6="http://schemas.microsoft.com/office/drawing/2016/5/12/chartex" xmlns:cx7="http://schemas.microsoft.com/office/drawing/2016/5/13/chartex" xmlns:cx8="http://schemas.microsoft.com/office/drawing/2016/5/14/chartex" xmlns:mc="http://schemas.openxmlformats.org/markup-compatibility/2006" xmlns:aink="http://schemas.microsoft.com/office/drawing/2016/ink" xmlns:am3d="http://schemas.microsoft.com/office/drawing/2017/model3d" xmlns:o="urn:schemas-microsoft-com:office:office" xmlns:r="http://schemas.openxmlformats.org/officeDocument/2006/relationships" xmlns:m="http://schemas.openxmlformats.org/officeDocument/2006/math" xmlns:v="urn:schemas-microsoft-com:vml" xmlns:wp14="http://schemas.microsoft.com/office/word/2010/wordprocessingDrawing" xmlns:wp="http://schemas.openxmlformats.org/drawingml/2006/wordprocessingDrawing" xmlns:w10="urn:schemas-microsoft-com:office:word" xmlns:w="http://schemas.openxmlformats.org/wordprocessingml/2006/main" xmlns:w14="http://schemas.microsoft.com/office/word/2010/wordml" xmlns:w15="http://schemas.microsoft.com/office/word/2012/wordml" xmlns:w16cex="http://schemas.microsoft.com/office/word/2018/wordml/cex" xmlns:w16cid="http://schemas.microsoft.com/office/word/2016/wordml/cid" xmlns:w16="http://schemas.microsoft.com/office/word/2018/wordml" xmlns:w16se="http://schemas.microsoft.com/office/word/2015/wordml/symex" xmlns:wpg="http://schemas.microsoft.com/office/word/2010/wordprocessingGroup" xmlns:wpi="http://schemas.microsoft.com/office/word/2010/wordprocessingInk" xmlns:wne="http://schemas.microsoft.com/office/word/2006/wordml" xmlns:wps="http://schemas.microsoft.com/office/word/2010/wordprocessingShape" mc:Ignorable="w14 w15 w16se w16cid w16 w16cex wp14">
   <w:p>
     <w:pPr>
-      <w:pStyle w:val="Header"/>
+      <w:pStyle w:val="utrang"/>
       <w:rPr>
         <w:lang w:val="vi-VN"/>
       </w:rPr>
@@ -3178,19 +3686,7 @@
       <w:rPr>
         <w:lang w:val="vi-VN"/>
       </w:rPr>
-      <w:t>–</w:t>
-    </w:r>
-    <w:r>
-      <w:rPr>
-        <w:lang w:val="vi-VN"/>
-      </w:rPr>
-      <w:t xml:space="preserve"> </w:t>
-    </w:r>
-    <w:r>
-      <w:rPr>
-        <w:lang w:val="vi-VN"/>
-      </w:rPr>
-      <w:t>Lớp 18_2</w:t>
+      <w:t>– Lớp 18_2</w:t>
     </w:r>
   </w:p>
 </w:hdr>
@@ -3392,7 +3888,7 @@
         <w:rFonts w:ascii="Calibri" w:eastAsiaTheme="minorHAnsi" w:hAnsi="Calibri" w:cs="Calibri" w:hint="default"/>
       </w:rPr>
     </w:lvl>
-    <w:lvl w:ilvl="1" w:tplc="04090003" w:tentative="1">
+    <w:lvl w:ilvl="1" w:tplc="04090003">
       <w:start w:val="1"/>
       <w:numFmt w:val="bullet"/>
       <w:lvlText w:val="o"/>
@@ -3404,7 +3900,7 @@
         <w:rFonts w:ascii="Courier New" w:hAnsi="Courier New" w:cs="Courier New" w:hint="default"/>
       </w:rPr>
     </w:lvl>
-    <w:lvl w:ilvl="2" w:tplc="04090005" w:tentative="1">
+    <w:lvl w:ilvl="2" w:tplc="04090005">
       <w:start w:val="1"/>
       <w:numFmt w:val="bullet"/>
       <w:lvlText w:val=""/>
@@ -3416,7 +3912,7 @@
         <w:rFonts w:ascii="Wingdings" w:hAnsi="Wingdings" w:hint="default"/>
       </w:rPr>
     </w:lvl>
-    <w:lvl w:ilvl="3" w:tplc="04090001" w:tentative="1">
+    <w:lvl w:ilvl="3" w:tplc="04090001">
       <w:start w:val="1"/>
       <w:numFmt w:val="bullet"/>
       <w:lvlText w:val=""/>
@@ -3509,7 +4005,7 @@
         <w:rFonts w:asciiTheme="minorHAnsi" w:eastAsiaTheme="minorHAnsi" w:hAnsiTheme="minorHAnsi" w:cstheme="minorBidi"/>
         <w:sz w:val="24"/>
         <w:szCs w:val="24"/>
-        <w:lang w:val="en-VN" w:eastAsia="en-US" w:bidi="ar-SA"/>
+        <w:lang w:eastAsia="en-US" w:bidi="ar-SA"/>
       </w:rPr>
     </w:rPrDefault>
     <w:pPrDefault/>
@@ -3892,15 +4388,15 @@
     <w:lsdException w:name="Unresolved Mention" w:semiHidden="1" w:unhideWhenUsed="1"/>
     <w:lsdException w:name="Smart Link" w:semiHidden="1" w:unhideWhenUsed="1"/>
   </w:latentStyles>
-  <w:style w:type="paragraph" w:default="1" w:styleId="Normal">
+  <w:style w:type="paragraph" w:default="1" w:styleId="Binhthng">
     <w:name w:val="Normal"/>
     <w:qFormat/>
   </w:style>
-  <w:style w:type="paragraph" w:styleId="Heading1">
+  <w:style w:type="paragraph" w:styleId="u1">
     <w:name w:val="heading 1"/>
-    <w:basedOn w:val="Normal"/>
-    <w:next w:val="Normal"/>
-    <w:link w:val="Heading1Char"/>
+    <w:basedOn w:val="Binhthng"/>
+    <w:next w:val="Binhthng"/>
+    <w:link w:val="u1Char"/>
     <w:uiPriority w:val="9"/>
     <w:qFormat/>
     <w:rsid w:val="002A51B6"/>
@@ -3917,13 +4413,13 @@
       <w:szCs w:val="32"/>
     </w:rPr>
   </w:style>
-  <w:style w:type="character" w:default="1" w:styleId="DefaultParagraphFont">
+  <w:style w:type="character" w:default="1" w:styleId="Phngmcinhcuaoanvn">
     <w:name w:val="Default Paragraph Font"/>
     <w:uiPriority w:val="1"/>
     <w:semiHidden/>
     <w:unhideWhenUsed/>
   </w:style>
-  <w:style w:type="table" w:default="1" w:styleId="TableNormal">
+  <w:style w:type="table" w:default="1" w:styleId="BangThngthng">
     <w:name w:val="Normal Table"/>
     <w:uiPriority w:val="99"/>
     <w:semiHidden/>
@@ -3938,16 +4434,16 @@
       </w:tblCellMar>
     </w:tblPr>
   </w:style>
-  <w:style w:type="numbering" w:default="1" w:styleId="NoList">
+  <w:style w:type="numbering" w:default="1" w:styleId="Khngco">
     <w:name w:val="No List"/>
     <w:uiPriority w:val="99"/>
     <w:semiHidden/>
     <w:unhideWhenUsed/>
   </w:style>
-  <w:style w:type="character" w:customStyle="1" w:styleId="Heading1Char">
-    <w:name w:val="Heading 1 Char"/>
-    <w:basedOn w:val="DefaultParagraphFont"/>
-    <w:link w:val="Heading1"/>
+  <w:style w:type="character" w:customStyle="1" w:styleId="u1Char">
+    <w:name w:val="Đầu đề 1 Char"/>
+    <w:basedOn w:val="Phngmcinhcuaoanvn"/>
+    <w:link w:val="u1"/>
     <w:uiPriority w:val="9"/>
     <w:rsid w:val="002A51B6"/>
     <w:rPr>
@@ -3957,9 +4453,9 @@
       <w:szCs w:val="32"/>
     </w:rPr>
   </w:style>
-  <w:style w:type="paragraph" w:styleId="ListParagraph">
+  <w:style w:type="paragraph" w:styleId="oancuaDanhsach">
     <w:name w:val="List Paragraph"/>
-    <w:basedOn w:val="Normal"/>
+    <w:basedOn w:val="Binhthng"/>
     <w:uiPriority w:val="34"/>
     <w:qFormat/>
     <w:rsid w:val="00385FDC"/>
@@ -3968,9 +4464,9 @@
       <w:contextualSpacing/>
     </w:pPr>
   </w:style>
-  <w:style w:type="table" w:styleId="TableGrid">
+  <w:style w:type="table" w:styleId="LiBang">
     <w:name w:val="Table Grid"/>
-    <w:basedOn w:val="TableNormal"/>
+    <w:basedOn w:val="BangThngthng"/>
     <w:uiPriority w:val="39"/>
     <w:rsid w:val="00CF7800"/>
     <w:tblPr>
@@ -3984,9 +4480,9 @@
       </w:tblBorders>
     </w:tblPr>
   </w:style>
-  <w:style w:type="character" w:styleId="PlaceholderText">
+  <w:style w:type="character" w:styleId="VnbanChdanhsn">
     <w:name w:val="Placeholder Text"/>
-    <w:basedOn w:val="DefaultParagraphFont"/>
+    <w:basedOn w:val="Phngmcinhcuaoanvn"/>
     <w:uiPriority w:val="99"/>
     <w:semiHidden/>
     <w:rsid w:val="00470044"/>
@@ -3994,10 +4490,10 @@
       <w:color w:val="808080"/>
     </w:rPr>
   </w:style>
-  <w:style w:type="paragraph" w:styleId="Header">
+  <w:style w:type="paragraph" w:styleId="utrang">
     <w:name w:val="header"/>
-    <w:basedOn w:val="Normal"/>
-    <w:link w:val="HeaderChar"/>
+    <w:basedOn w:val="Binhthng"/>
+    <w:link w:val="utrangChar"/>
     <w:uiPriority w:val="99"/>
     <w:unhideWhenUsed/>
     <w:rsid w:val="00871381"/>
@@ -4008,17 +4504,17 @@
       </w:tabs>
     </w:pPr>
   </w:style>
-  <w:style w:type="character" w:customStyle="1" w:styleId="HeaderChar">
-    <w:name w:val="Header Char"/>
-    <w:basedOn w:val="DefaultParagraphFont"/>
-    <w:link w:val="Header"/>
+  <w:style w:type="character" w:customStyle="1" w:styleId="utrangChar">
+    <w:name w:val="Đầu trang Char"/>
+    <w:basedOn w:val="Phngmcinhcuaoanvn"/>
+    <w:link w:val="utrang"/>
     <w:uiPriority w:val="99"/>
     <w:rsid w:val="00871381"/>
   </w:style>
-  <w:style w:type="paragraph" w:styleId="Footer">
+  <w:style w:type="paragraph" w:styleId="Chntrang">
     <w:name w:val="footer"/>
-    <w:basedOn w:val="Normal"/>
-    <w:link w:val="FooterChar"/>
+    <w:basedOn w:val="Binhthng"/>
+    <w:link w:val="ChntrangChar"/>
     <w:uiPriority w:val="99"/>
     <w:unhideWhenUsed/>
     <w:rsid w:val="00871381"/>
@@ -4029,16 +4525,16 @@
       </w:tabs>
     </w:pPr>
   </w:style>
-  <w:style w:type="character" w:customStyle="1" w:styleId="FooterChar">
-    <w:name w:val="Footer Char"/>
-    <w:basedOn w:val="DefaultParagraphFont"/>
-    <w:link w:val="Footer"/>
+  <w:style w:type="character" w:customStyle="1" w:styleId="ChntrangChar">
+    <w:name w:val="Chân trang Char"/>
+    <w:basedOn w:val="Phngmcinhcuaoanvn"/>
+    <w:link w:val="Chntrang"/>
     <w:uiPriority w:val="99"/>
     <w:rsid w:val="00871381"/>
   </w:style>
-  <w:style w:type="character" w:styleId="PageNumber">
+  <w:style w:type="character" w:styleId="Strang">
     <w:name w:val="page number"/>
-    <w:basedOn w:val="DefaultParagraphFont"/>
+    <w:basedOn w:val="Phngmcinhcuaoanvn"/>
     <w:uiPriority w:val="99"/>
     <w:semiHidden/>
     <w:unhideWhenUsed/>

</xml_diff>